<commit_message>
Updating Resume to reflect current skills
</commit_message>
<xml_diff>
--- a/Monikka Edgeston - Updated Resume.docx
+++ b/Monikka Edgeston - Updated Resume.docx
@@ -1,6 +1,6 @@
 
 <file path=word/document.xml><?xml version="1.0" encoding="utf-8"?>
-<w:document xmlns:wpc="http://schemas.microsoft.com/office/word/2010/wordprocessingCanvas" xmlns:cx="http://schemas.microsoft.com/office/drawing/2014/chartex" xmlns:cx1="http://schemas.microsoft.com/office/drawing/2015/9/8/chartex" xmlns:cx2="http://schemas.microsoft.com/office/drawing/2015/10/21/chartex" xmlns:cx3="http://schemas.microsoft.com/office/drawing/2016/5/9/chartex" xmlns:cx4="http://schemas.microsoft.com/office/drawing/2016/5/10/chartex" xmlns:cx5="http://schemas.microsoft.com/office/drawing/2016/5/11/chartex" xmlns:cx6="http://schemas.microsoft.com/office/drawing/2016/5/12/chartex" xmlns:cx7="http://schemas.microsoft.com/office/drawing/2016/5/13/chartex" xmlns:cx8="http://schemas.microsoft.com/office/drawing/2016/5/14/chartex" xmlns:mc="http://schemas.openxmlformats.org/markup-compatibility/2006" xmlns:aink="http://schemas.microsoft.com/office/drawing/2016/ink" xmlns:am3d="http://schemas.microsoft.com/office/drawing/2017/model3d" xmlns:o="urn:schemas-microsoft-com:office:office" xmlns:r="http://schemas.openxmlformats.org/officeDocument/2006/relationships" xmlns:m="http://schemas.openxmlformats.org/officeDocument/2006/math" xmlns:v="urn:schemas-microsoft-com:vml" xmlns:wp14="http://schemas.microsoft.com/office/word/2010/wordprocessingDrawing" xmlns:wp="http://schemas.openxmlformats.org/drawingml/2006/wordprocessingDrawing" xmlns:w10="urn:schemas-microsoft-com:office:word" xmlns:w="http://schemas.openxmlformats.org/wordprocessingml/2006/main" xmlns:w14="http://schemas.microsoft.com/office/word/2010/wordml" xmlns:w15="http://schemas.microsoft.com/office/word/2012/wordml" xmlns:w16cex="http://schemas.microsoft.com/office/word/2018/wordml/cex" xmlns:w16cid="http://schemas.microsoft.com/office/word/2016/wordml/cid" xmlns:w16="http://schemas.microsoft.com/office/word/2018/wordml" xmlns:w16se="http://schemas.microsoft.com/office/word/2015/wordml/symex" xmlns:wpg="http://schemas.microsoft.com/office/word/2010/wordprocessingGroup" xmlns:wpi="http://schemas.microsoft.com/office/word/2010/wordprocessingInk" xmlns:wne="http://schemas.microsoft.com/office/word/2006/wordml" xmlns:wps="http://schemas.microsoft.com/office/word/2010/wordprocessingShape" mc:Ignorable="w14 w15 w16se w16cid w16 w16cex wp14">
+<w:document xmlns:wpc="http://schemas.microsoft.com/office/word/2010/wordprocessingCanvas" xmlns:cx="http://schemas.microsoft.com/office/drawing/2014/chartex" xmlns:cx1="http://schemas.microsoft.com/office/drawing/2015/9/8/chartex" xmlns:cx2="http://schemas.microsoft.com/office/drawing/2015/10/21/chartex" xmlns:cx3="http://schemas.microsoft.com/office/drawing/2016/5/9/chartex" xmlns:cx4="http://schemas.microsoft.com/office/drawing/2016/5/10/chartex" xmlns:cx5="http://schemas.microsoft.com/office/drawing/2016/5/11/chartex" xmlns:cx6="http://schemas.microsoft.com/office/drawing/2016/5/12/chartex" xmlns:cx7="http://schemas.microsoft.com/office/drawing/2016/5/13/chartex" xmlns:cx8="http://schemas.microsoft.com/office/drawing/2016/5/14/chartex" xmlns:mc="http://schemas.openxmlformats.org/markup-compatibility/2006" xmlns:aink="http://schemas.microsoft.com/office/drawing/2016/ink" xmlns:am3d="http://schemas.microsoft.com/office/drawing/2017/model3d" xmlns:o="urn:schemas-microsoft-com:office:office" xmlns:r="http://schemas.openxmlformats.org/officeDocument/2006/relationships" xmlns:m="http://schemas.openxmlformats.org/officeDocument/2006/math" xmlns:v="urn:schemas-microsoft-com:vml" xmlns:wp14="http://schemas.microsoft.com/office/word/2010/wordprocessingDrawing" xmlns:wp="http://schemas.openxmlformats.org/drawingml/2006/wordprocessingDrawing" xmlns:w10="urn:schemas-microsoft-com:office:word" xmlns:w="http://schemas.openxmlformats.org/wordprocessingml/2006/main" xmlns:w14="http://schemas.microsoft.com/office/word/2010/wordml" xmlns:w15="http://schemas.microsoft.com/office/word/2012/wordml" xmlns:w16cex="http://schemas.microsoft.com/office/word/2018/wordml/cex" xmlns:w16cid="http://schemas.microsoft.com/office/word/2016/wordml/cid" xmlns:w16="http://schemas.microsoft.com/office/word/2018/wordml" xmlns:w16sdtdh="http://schemas.microsoft.com/office/word/2020/wordml/sdtdatahash" xmlns:w16se="http://schemas.microsoft.com/office/word/2015/wordml/symex" xmlns:wpg="http://schemas.microsoft.com/office/word/2010/wordprocessingGroup" xmlns:wpi="http://schemas.microsoft.com/office/word/2010/wordprocessingInk" xmlns:wne="http://schemas.microsoft.com/office/word/2006/wordml" xmlns:wps="http://schemas.microsoft.com/office/word/2010/wordprocessingShape" mc:Ignorable="w14 w15 w16se w16cid w16 w16cex w16sdtdh wp14">
   <w:body>
     <w:p>
       <w:pPr>
@@ -165,28 +165,35 @@
           <w:rFonts w:asciiTheme="minorHAnsi" w:hAnsiTheme="minorHAnsi" w:cstheme="minorHAnsi"/>
           <w:color w:val="000000"/>
         </w:rPr>
-        <w:t>UX</w:t>
-      </w:r>
-      <w:r>
-        <w:rPr>
-          <w:rFonts w:asciiTheme="minorHAnsi" w:hAnsiTheme="minorHAnsi" w:cstheme="minorHAnsi"/>
-          <w:color w:val="000000"/>
-        </w:rPr>
-        <w:t xml:space="preserve"> </w:t>
-      </w:r>
-      <w:r>
-        <w:rPr>
-          <w:rFonts w:asciiTheme="minorHAnsi" w:hAnsiTheme="minorHAnsi" w:cstheme="minorHAnsi"/>
-          <w:color w:val="000000"/>
-        </w:rPr>
-        <w:t>Designer</w:t>
-      </w:r>
-      <w:r>
-        <w:rPr>
-          <w:rFonts w:asciiTheme="minorHAnsi" w:hAnsiTheme="minorHAnsi" w:cstheme="minorHAnsi"/>
-          <w:color w:val="000000"/>
-        </w:rPr>
-        <w:t>, where I can apply the technical skills I am currently learning</w:t>
+        <w:t>Web</w:t>
+      </w:r>
+      <w:r>
+        <w:rPr>
+          <w:rFonts w:asciiTheme="minorHAnsi" w:hAnsiTheme="minorHAnsi" w:cstheme="minorHAnsi"/>
+          <w:color w:val="000000"/>
+        </w:rPr>
+        <w:t xml:space="preserve"> Developer</w:t>
+      </w:r>
+      <w:r>
+        <w:rPr>
+          <w:rFonts w:asciiTheme="minorHAnsi" w:hAnsiTheme="minorHAnsi" w:cstheme="minorHAnsi"/>
+          <w:color w:val="000000"/>
+        </w:rPr>
+        <w:t xml:space="preserve">, where I can apply the technical </w:t>
+      </w:r>
+      <w:r>
+        <w:rPr>
+          <w:rFonts w:asciiTheme="minorHAnsi" w:hAnsiTheme="minorHAnsi" w:cstheme="minorHAnsi"/>
+          <w:color w:val="000000"/>
+        </w:rPr>
+        <w:t>skills,</w:t>
+      </w:r>
+      <w:r>
+        <w:rPr>
+          <w:rFonts w:asciiTheme="minorHAnsi" w:hAnsiTheme="minorHAnsi" w:cstheme="minorHAnsi"/>
+          <w:color w:val="000000"/>
+        </w:rPr>
+        <w:t xml:space="preserve"> I am currently learning</w:t>
       </w:r>
       <w:r>
         <w:rPr>
@@ -260,6 +267,13 @@
         </w:rPr>
         <w:t>: Remote Desktop, SSH, Telnet, Dell iDRAC, HP iLo, Microsoft's Remote Desktop, Solar Wind's N-Central, Connectwise, Tight VNC</w:t>
       </w:r>
+      <w:r>
+        <w:rPr>
+          <w:rFonts w:asciiTheme="minorHAnsi" w:hAnsiTheme="minorHAnsi" w:cstheme="minorHAnsi"/>
+          <w:color w:val="000000"/>
+        </w:rPr>
+        <w:t>, Windows Subsystem for Linux</w:t>
+      </w:r>
     </w:p>
     <w:p>
       <w:pPr>
@@ -297,6 +311,27 @@
         </w:rPr>
         <w:t>, Visual Studio Code</w:t>
       </w:r>
+      <w:r>
+        <w:rPr>
+          <w:rFonts w:asciiTheme="minorHAnsi" w:hAnsiTheme="minorHAnsi" w:cstheme="minorHAnsi"/>
+          <w:color w:val="000000"/>
+        </w:rPr>
+        <w:t xml:space="preserve">, </w:t>
+      </w:r>
+      <w:r>
+        <w:rPr>
+          <w:rFonts w:asciiTheme="minorHAnsi" w:hAnsiTheme="minorHAnsi" w:cstheme="minorHAnsi"/>
+          <w:color w:val="000000"/>
+        </w:rPr>
+        <w:t>Bash Scripting</w:t>
+      </w:r>
+      <w:r>
+        <w:rPr>
+          <w:rFonts w:asciiTheme="minorHAnsi" w:hAnsiTheme="minorHAnsi" w:cstheme="minorHAnsi"/>
+          <w:color w:val="000000"/>
+        </w:rPr>
+        <w:t>, Shell Scripting</w:t>
+      </w:r>
     </w:p>
     <w:p>
       <w:pPr>
@@ -340,6 +375,13 @@
           <w:color w:val="000000"/>
         </w:rPr>
         <w:t>, Web/ Mobile Development, Web/ Mobile Design</w:t>
+      </w:r>
+      <w:r>
+        <w:rPr>
+          <w:rFonts w:asciiTheme="minorHAnsi" w:hAnsiTheme="minorHAnsi" w:cstheme="minorHAnsi"/>
+          <w:color w:val="000000"/>
+        </w:rPr>
+        <w:t>, JAMF</w:t>
       </w:r>
     </w:p>
     <w:p>
@@ -557,14 +599,14 @@
           <w:rFonts w:asciiTheme="minorHAnsi" w:hAnsiTheme="minorHAnsi" w:cstheme="minorHAnsi"/>
           <w:color w:val="000000"/>
         </w:rPr>
-        <w:t>Web Design for Web Developers by Jonas Schmedtmann</w:t>
-      </w:r>
-      <w:r>
-        <w:rPr>
-          <w:rFonts w:asciiTheme="minorHAnsi" w:hAnsiTheme="minorHAnsi" w:cstheme="minorHAnsi"/>
-          <w:color w:val="000000"/>
-        </w:rPr>
-        <w:t xml:space="preserve"> – In Progress</w:t>
+        <w:t xml:space="preserve">The Complete JavaScript Course 2020: From Zero to Expert! by Jonas Schmedtmann </w:t>
+      </w:r>
+      <w:r>
+        <w:rPr>
+          <w:rFonts w:asciiTheme="minorHAnsi" w:hAnsiTheme="minorHAnsi" w:cstheme="minorHAnsi"/>
+          <w:color w:val="000000"/>
+        </w:rPr>
+        <w:t>– In Progress</w:t>
       </w:r>
     </w:p>
     <w:p>
@@ -584,14 +626,14 @@
           <w:rFonts w:asciiTheme="minorHAnsi" w:hAnsiTheme="minorHAnsi" w:cstheme="minorHAnsi"/>
           <w:color w:val="000000"/>
         </w:rPr>
-        <w:t xml:space="preserve">The Complete JavaScript Course 2020: From Zero to Expert! by Jonas Schmedtmann </w:t>
-      </w:r>
-      <w:r>
-        <w:rPr>
-          <w:rFonts w:asciiTheme="minorHAnsi" w:hAnsiTheme="minorHAnsi" w:cstheme="minorHAnsi"/>
-          <w:color w:val="000000"/>
-        </w:rPr>
-        <w:t>– In Progress</w:t>
+        <w:t>User Experience Design Essentials – Adobe XD UI UX Design by Daniel Walter Scott</w:t>
+      </w:r>
+      <w:r>
+        <w:rPr>
+          <w:rFonts w:asciiTheme="minorHAnsi" w:hAnsiTheme="minorHAnsi" w:cstheme="minorHAnsi"/>
+          <w:color w:val="000000"/>
+        </w:rPr>
+        <w:t>- In Progress</w:t>
       </w:r>
     </w:p>
     <w:p>
@@ -611,33 +653,6 @@
           <w:rFonts w:asciiTheme="minorHAnsi" w:hAnsiTheme="minorHAnsi" w:cstheme="minorHAnsi"/>
           <w:color w:val="000000"/>
         </w:rPr>
-        <w:t>User Experience Design Essentials – Adobe XD UI UX Design by Daniel Walter Scott</w:t>
-      </w:r>
-      <w:r>
-        <w:rPr>
-          <w:rFonts w:asciiTheme="minorHAnsi" w:hAnsiTheme="minorHAnsi" w:cstheme="minorHAnsi"/>
-          <w:color w:val="000000"/>
-        </w:rPr>
-        <w:t>- In Progress</w:t>
-      </w:r>
-    </w:p>
-    <w:p>
-      <w:pPr>
-        <w:pStyle w:val="ListParagraphPHPDOCX"/>
-        <w:numPr>
-          <w:ilvl w:val="0"/>
-          <w:numId w:val="2"/>
-        </w:numPr>
-        <w:spacing w:after="0" w:line="240" w:lineRule="auto"/>
-        <w:rPr>
-          <w:rFonts w:asciiTheme="minorHAnsi" w:hAnsiTheme="minorHAnsi" w:cstheme="minorHAnsi"/>
-        </w:rPr>
-      </w:pPr>
-      <w:r>
-        <w:rPr>
-          <w:rFonts w:asciiTheme="minorHAnsi" w:hAnsiTheme="minorHAnsi" w:cstheme="minorHAnsi"/>
-          <w:color w:val="000000"/>
-        </w:rPr>
         <w:t>Build Real World Websites with HTML5 and CSS3 by Jonas Schmedtmann – Completed</w:t>
       </w:r>
     </w:p>
@@ -793,7 +808,77 @@
           <w:rFonts w:asciiTheme="minorHAnsi" w:hAnsiTheme="minorHAnsi" w:cstheme="minorHAnsi"/>
           <w:color w:val="000000"/>
         </w:rPr>
-        <w:t>Took sole Responsibility in developing customized code for Vail System’s Help Desk Landing Page (HTML, CSS and JavaScript)</w:t>
+        <w:t>D</w:t>
+      </w:r>
+      <w:r>
+        <w:rPr>
+          <w:rFonts w:asciiTheme="minorHAnsi" w:hAnsiTheme="minorHAnsi" w:cstheme="minorHAnsi"/>
+          <w:color w:val="000000"/>
+        </w:rPr>
+        <w:t>evelop</w:t>
+      </w:r>
+      <w:r>
+        <w:rPr>
+          <w:rFonts w:asciiTheme="minorHAnsi" w:hAnsiTheme="minorHAnsi" w:cstheme="minorHAnsi"/>
+          <w:color w:val="000000"/>
+        </w:rPr>
+        <w:t>ed</w:t>
+      </w:r>
+      <w:r>
+        <w:rPr>
+          <w:rFonts w:asciiTheme="minorHAnsi" w:hAnsiTheme="minorHAnsi" w:cstheme="minorHAnsi"/>
+          <w:color w:val="000000"/>
+        </w:rPr>
+        <w:t xml:space="preserve"> customized </w:t>
+      </w:r>
+      <w:r>
+        <w:rPr>
+          <w:rFonts w:asciiTheme="minorHAnsi" w:hAnsiTheme="minorHAnsi" w:cstheme="minorHAnsi"/>
+          <w:color w:val="000000"/>
+        </w:rPr>
+        <w:t xml:space="preserve">Front-End </w:t>
+      </w:r>
+      <w:r>
+        <w:rPr>
+          <w:rFonts w:asciiTheme="minorHAnsi" w:hAnsiTheme="minorHAnsi" w:cstheme="minorHAnsi"/>
+          <w:color w:val="000000"/>
+        </w:rPr>
+        <w:t xml:space="preserve">code for </w:t>
+      </w:r>
+      <w:r>
+        <w:rPr>
+          <w:rFonts w:asciiTheme="minorHAnsi" w:hAnsiTheme="minorHAnsi" w:cstheme="minorHAnsi"/>
+          <w:color w:val="000000"/>
+        </w:rPr>
+        <w:t>V</w:t>
+      </w:r>
+      <w:r>
+        <w:rPr>
+          <w:rFonts w:asciiTheme="minorHAnsi" w:hAnsiTheme="minorHAnsi" w:cstheme="minorHAnsi"/>
+          <w:color w:val="000000"/>
+        </w:rPr>
+        <w:t xml:space="preserve">ail internal sites: The </w:t>
+      </w:r>
+      <w:r>
+        <w:rPr>
+          <w:rFonts w:asciiTheme="minorHAnsi" w:hAnsiTheme="minorHAnsi" w:cstheme="minorHAnsi"/>
+          <w:color w:val="000000"/>
+        </w:rPr>
+        <w:t>Vail Help Desk Landing Page (HTML, CSS and JavaScript)</w:t>
+      </w:r>
+      <w:r>
+        <w:rPr>
+          <w:rFonts w:asciiTheme="minorHAnsi" w:hAnsiTheme="minorHAnsi" w:cstheme="minorHAnsi"/>
+          <w:color w:val="000000"/>
+        </w:rPr>
+        <w:t xml:space="preserve"> along with a </w:t>
+      </w:r>
+      <w:r>
+        <w:rPr>
+          <w:rFonts w:asciiTheme="minorHAnsi" w:hAnsiTheme="minorHAnsi" w:cstheme="minorHAnsi"/>
+          <w:color w:val="000000"/>
+        </w:rPr>
+        <w:t xml:space="preserve">Reporting app for the Accounting Team. </w:t>
       </w:r>
     </w:p>
     <w:p>
@@ -816,49 +901,14 @@
           <w:rFonts w:asciiTheme="minorHAnsi" w:hAnsiTheme="minorHAnsi" w:cstheme="minorHAnsi"/>
           <w:color w:val="000000"/>
         </w:rPr>
-        <w:t xml:space="preserve">Responsible for security patch updates. Patching </w:t>
-      </w:r>
-      <w:r>
-        <w:rPr>
-          <w:rFonts w:asciiTheme="minorHAnsi" w:hAnsiTheme="minorHAnsi" w:cstheme="minorHAnsi"/>
-          <w:color w:val="000000"/>
-        </w:rPr>
-        <w:t>all</w:t>
-      </w:r>
-      <w:r>
-        <w:rPr>
-          <w:rFonts w:asciiTheme="minorHAnsi" w:hAnsiTheme="minorHAnsi" w:cstheme="minorHAnsi"/>
-          <w:color w:val="000000"/>
-        </w:rPr>
-        <w:t xml:space="preserve"> Vail/ Versay </w:t>
-      </w:r>
-      <w:r>
-        <w:rPr>
-          <w:rFonts w:asciiTheme="minorHAnsi" w:hAnsiTheme="minorHAnsi" w:cstheme="minorHAnsi"/>
-          <w:color w:val="000000"/>
-        </w:rPr>
-        <w:t>Macbooks</w:t>
-      </w:r>
-      <w:r>
-        <w:rPr>
-          <w:rFonts w:asciiTheme="minorHAnsi" w:hAnsiTheme="minorHAnsi" w:cstheme="minorHAnsi"/>
-          <w:color w:val="000000"/>
-        </w:rPr>
-        <w:t xml:space="preserve"> with the latest stable patches for the following applications: Google Chrome, Firefox and Zoom Video Communications</w:t>
-      </w:r>
-      <w:r>
-        <w:rPr>
-          <w:rFonts w:asciiTheme="minorHAnsi" w:hAnsiTheme="minorHAnsi" w:cstheme="minorHAnsi"/>
-          <w:color w:val="000000"/>
-        </w:rPr>
-        <w:t xml:space="preserve"> and Adobe Reader</w:t>
-      </w:r>
-      <w:r>
-        <w:rPr>
-          <w:rFonts w:asciiTheme="minorHAnsi" w:hAnsiTheme="minorHAnsi" w:cstheme="minorHAnsi"/>
-          <w:color w:val="000000"/>
-        </w:rPr>
-        <w:t xml:space="preserve">. </w:t>
+        <w:t>Responsible for</w:t>
+      </w:r>
+      <w:r>
+        <w:rPr>
+          <w:rFonts w:asciiTheme="minorHAnsi" w:hAnsiTheme="minorHAnsi" w:cstheme="minorHAnsi"/>
+          <w:color w:val="000000"/>
+        </w:rPr>
+        <w:t xml:space="preserve"> utilizing JAMF and bash scripting to ensure that all 200 of Vail/Versay Macbooks get the most up to date applications. (Google, Firefox, Java SD Development Kit 8, etc.)</w:t>
       </w:r>
     </w:p>
     <w:p>
@@ -914,7 +964,39 @@
           <w:color w:val="000000"/>
           <w:shd w:val="clear" w:color="auto" w:fill="FFFFFF"/>
         </w:rPr>
-        <w:t>Methodically troubleshooting issues while providing customers with status updates and taking action that is consistent with the available facts, constraints, and probable consequences.</w:t>
+        <w:t>Methodically troubleshooting issues</w:t>
+      </w:r>
+      <w:r>
+        <w:rPr>
+          <w:rFonts w:asciiTheme="minorHAnsi" w:hAnsiTheme="minorHAnsi" w:cstheme="minorHAnsi"/>
+          <w:color w:val="000000"/>
+          <w:shd w:val="clear" w:color="auto" w:fill="FFFFFF"/>
+        </w:rPr>
+        <w:t xml:space="preserve"> for hundreds of users.</w:t>
+      </w:r>
+      <w:r>
+        <w:rPr>
+          <w:rFonts w:asciiTheme="minorHAnsi" w:hAnsiTheme="minorHAnsi" w:cstheme="minorHAnsi"/>
+          <w:color w:val="000000"/>
+          <w:shd w:val="clear" w:color="auto" w:fill="FFFFFF"/>
+        </w:rPr>
+        <w:t xml:space="preserve"> </w:t>
+      </w:r>
+      <w:r>
+        <w:rPr>
+          <w:rFonts w:asciiTheme="minorHAnsi" w:hAnsiTheme="minorHAnsi" w:cstheme="minorHAnsi"/>
+          <w:color w:val="000000"/>
+          <w:shd w:val="clear" w:color="auto" w:fill="FFFFFF"/>
+        </w:rPr>
+        <w:t>W</w:t>
+      </w:r>
+      <w:r>
+        <w:rPr>
+          <w:rFonts w:asciiTheme="minorHAnsi" w:hAnsiTheme="minorHAnsi" w:cstheme="minorHAnsi"/>
+          <w:color w:val="000000"/>
+          <w:shd w:val="clear" w:color="auto" w:fill="FFFFFF"/>
+        </w:rPr>
+        <w:t>hile providing customers with status updates and taking action that is consistent with the available facts, constraints, and probable consequences.</w:t>
       </w:r>
     </w:p>
     <w:p>
@@ -1021,7 +1103,6 @@
           <w:rFonts w:asciiTheme="minorHAnsi" w:hAnsiTheme="minorHAnsi" w:cstheme="minorHAnsi"/>
           <w:color w:val="000000"/>
         </w:rPr>
-        <w:lastRenderedPageBreak/>
         <w:t xml:space="preserve">Providing front-line IT user support for hardware and software issues, supporting Mintel’s 1,000+ employees, remote and onsite. </w:t>
       </w:r>
     </w:p>
@@ -1042,6 +1123,7 @@
           <w:rFonts w:asciiTheme="minorHAnsi" w:hAnsiTheme="minorHAnsi" w:cstheme="minorHAnsi"/>
           <w:color w:val="000000"/>
         </w:rPr>
+        <w:lastRenderedPageBreak/>
         <w:t xml:space="preserve">Overseeing Triage multiple </w:t>
       </w:r>
       <w:r>
@@ -1631,7 +1713,14 @@
           <w:rFonts w:asciiTheme="minorHAnsi" w:hAnsiTheme="minorHAnsi" w:cstheme="minorHAnsi"/>
           <w:color w:val="000000"/>
         </w:rPr>
-        <w:t>Performed through quality checks on rebuilt devices to ensure they are in "refurbished" condition</w:t>
+        <w:t xml:space="preserve">Performed through quality checks on rebuilt devices to ensure they are in "refurbished" </w:t>
+      </w:r>
+      <w:r>
+        <w:rPr>
+          <w:rFonts w:asciiTheme="minorHAnsi" w:hAnsiTheme="minorHAnsi" w:cstheme="minorHAnsi"/>
+          <w:color w:val="000000"/>
+        </w:rPr>
+        <w:t>condition.</w:t>
       </w:r>
     </w:p>
     <w:p>
@@ -1654,7 +1743,21 @@
           <w:rFonts w:asciiTheme="minorHAnsi" w:hAnsiTheme="minorHAnsi" w:cstheme="minorHAnsi"/>
           <w:color w:val="000000"/>
         </w:rPr>
-        <w:t>Being knowledgeable of all processes for work quality and to answer any questions management may have </w:t>
+        <w:t xml:space="preserve">Being knowledgeable of all processes for work quality and to answer any questions management may </w:t>
+      </w:r>
+      <w:r>
+        <w:rPr>
+          <w:rFonts w:asciiTheme="minorHAnsi" w:hAnsiTheme="minorHAnsi" w:cstheme="minorHAnsi"/>
+          <w:color w:val="000000"/>
+        </w:rPr>
+        <w:t>have.</w:t>
+      </w:r>
+      <w:r>
+        <w:rPr>
+          <w:rFonts w:asciiTheme="minorHAnsi" w:hAnsiTheme="minorHAnsi" w:cstheme="minorHAnsi"/>
+          <w:color w:val="000000"/>
+        </w:rPr>
+        <w:t> </w:t>
       </w:r>
     </w:p>
     <w:p>
@@ -1702,16 +1805,6 @@
         </w:rPr>
         <w:t>Worked with United Electronics Group’s ticketing system, keeping accurate and detailed updates on repairs.</w:t>
       </w:r>
-    </w:p>
-    <w:p>
-      <w:pPr>
-        <w:pStyle w:val="ListParagraphPHPDOCX"/>
-        <w:spacing w:after="0" w:line="240" w:lineRule="auto"/>
-        <w:rPr>
-          <w:rFonts w:asciiTheme="minorHAnsi" w:hAnsiTheme="minorHAnsi" w:cstheme="minorHAnsi"/>
-          <w:color w:val="000000"/>
-        </w:rPr>
-      </w:pPr>
     </w:p>
     <w:p>
       <w:pPr>
@@ -1745,7 +1838,7 @@
 </file>
 
 <file path=word/numbering.xml><?xml version="1.0" encoding="utf-8"?>
-<w:numbering xmlns:wpc="http://schemas.microsoft.com/office/word/2010/wordprocessingCanvas" xmlns:cx="http://schemas.microsoft.com/office/drawing/2014/chartex" xmlns:cx1="http://schemas.microsoft.com/office/drawing/2015/9/8/chartex" xmlns:cx2="http://schemas.microsoft.com/office/drawing/2015/10/21/chartex" xmlns:cx3="http://schemas.microsoft.com/office/drawing/2016/5/9/chartex" xmlns:cx4="http://schemas.microsoft.com/office/drawing/2016/5/10/chartex" xmlns:cx5="http://schemas.microsoft.com/office/drawing/2016/5/11/chartex" xmlns:cx6="http://schemas.microsoft.com/office/drawing/2016/5/12/chartex" xmlns:cx7="http://schemas.microsoft.com/office/drawing/2016/5/13/chartex" xmlns:cx8="http://schemas.microsoft.com/office/drawing/2016/5/14/chartex" xmlns:mc="http://schemas.openxmlformats.org/markup-compatibility/2006" xmlns:aink="http://schemas.microsoft.com/office/drawing/2016/ink" xmlns:am3d="http://schemas.microsoft.com/office/drawing/2017/model3d" xmlns:o="urn:schemas-microsoft-com:office:office" xmlns:r="http://schemas.openxmlformats.org/officeDocument/2006/relationships" xmlns:m="http://schemas.openxmlformats.org/officeDocument/2006/math" xmlns:v="urn:schemas-microsoft-com:vml" xmlns:wp14="http://schemas.microsoft.com/office/word/2010/wordprocessingDrawing" xmlns:wp="http://schemas.openxmlformats.org/drawingml/2006/wordprocessingDrawing" xmlns:w10="urn:schemas-microsoft-com:office:word" xmlns:w="http://schemas.openxmlformats.org/wordprocessingml/2006/main" xmlns:w14="http://schemas.microsoft.com/office/word/2010/wordml" xmlns:w15="http://schemas.microsoft.com/office/word/2012/wordml" xmlns:w16cex="http://schemas.microsoft.com/office/word/2018/wordml/cex" xmlns:w16cid="http://schemas.microsoft.com/office/word/2016/wordml/cid" xmlns:w16="http://schemas.microsoft.com/office/word/2018/wordml" xmlns:w16se="http://schemas.microsoft.com/office/word/2015/wordml/symex" xmlns:wpg="http://schemas.microsoft.com/office/word/2010/wordprocessingGroup" xmlns:wpi="http://schemas.microsoft.com/office/word/2010/wordprocessingInk" xmlns:wne="http://schemas.microsoft.com/office/word/2006/wordml" xmlns:wps="http://schemas.microsoft.com/office/word/2010/wordprocessingShape" mc:Ignorable="w14 w15 w16se w16cid w16 w16cex wp14">
+<w:numbering xmlns:wpc="http://schemas.microsoft.com/office/word/2010/wordprocessingCanvas" xmlns:cx="http://schemas.microsoft.com/office/drawing/2014/chartex" xmlns:cx1="http://schemas.microsoft.com/office/drawing/2015/9/8/chartex" xmlns:cx2="http://schemas.microsoft.com/office/drawing/2015/10/21/chartex" xmlns:cx3="http://schemas.microsoft.com/office/drawing/2016/5/9/chartex" xmlns:cx4="http://schemas.microsoft.com/office/drawing/2016/5/10/chartex" xmlns:cx5="http://schemas.microsoft.com/office/drawing/2016/5/11/chartex" xmlns:cx6="http://schemas.microsoft.com/office/drawing/2016/5/12/chartex" xmlns:cx7="http://schemas.microsoft.com/office/drawing/2016/5/13/chartex" xmlns:cx8="http://schemas.microsoft.com/office/drawing/2016/5/14/chartex" xmlns:mc="http://schemas.openxmlformats.org/markup-compatibility/2006" xmlns:aink="http://schemas.microsoft.com/office/drawing/2016/ink" xmlns:am3d="http://schemas.microsoft.com/office/drawing/2017/model3d" xmlns:o="urn:schemas-microsoft-com:office:office" xmlns:r="http://schemas.openxmlformats.org/officeDocument/2006/relationships" xmlns:m="http://schemas.openxmlformats.org/officeDocument/2006/math" xmlns:v="urn:schemas-microsoft-com:vml" xmlns:wp14="http://schemas.microsoft.com/office/word/2010/wordprocessingDrawing" xmlns:wp="http://schemas.openxmlformats.org/drawingml/2006/wordprocessingDrawing" xmlns:w10="urn:schemas-microsoft-com:office:word" xmlns:w="http://schemas.openxmlformats.org/wordprocessingml/2006/main" xmlns:w14="http://schemas.microsoft.com/office/word/2010/wordml" xmlns:w15="http://schemas.microsoft.com/office/word/2012/wordml" xmlns:w16cex="http://schemas.microsoft.com/office/word/2018/wordml/cex" xmlns:w16cid="http://schemas.microsoft.com/office/word/2016/wordml/cid" xmlns:w16="http://schemas.microsoft.com/office/word/2018/wordml" xmlns:w16sdtdh="http://schemas.microsoft.com/office/word/2020/wordml/sdtdatahash" xmlns:w16se="http://schemas.microsoft.com/office/word/2015/wordml/symex" xmlns:wpg="http://schemas.microsoft.com/office/word/2010/wordprocessingGroup" xmlns:wpi="http://schemas.microsoft.com/office/word/2010/wordprocessingInk" xmlns:wne="http://schemas.microsoft.com/office/word/2006/wordml" xmlns:wps="http://schemas.microsoft.com/office/word/2010/wordprocessingShape" mc:Ignorable="w14 w15 w16se w16cid w16 w16cex w16sdtdh wp14">
   <w:abstractNum w:abstractNumId="0" w15:restartNumberingAfterBreak="0">
     <w:nsid w:val="0BF1428C"/>
     <w:multiLevelType w:val="multilevel"/>
@@ -2109,7 +2202,7 @@
 </file>
 
 <file path=word/styles.xml><?xml version="1.0" encoding="utf-8"?>
-<w:styles xmlns:mc="http://schemas.openxmlformats.org/markup-compatibility/2006" xmlns:r="http://schemas.openxmlformats.org/officeDocument/2006/relationships" xmlns:w="http://schemas.openxmlformats.org/wordprocessingml/2006/main" xmlns:w14="http://schemas.microsoft.com/office/word/2010/wordml" xmlns:w15="http://schemas.microsoft.com/office/word/2012/wordml" xmlns:w16cex="http://schemas.microsoft.com/office/word/2018/wordml/cex" xmlns:w16cid="http://schemas.microsoft.com/office/word/2016/wordml/cid" xmlns:w16="http://schemas.microsoft.com/office/word/2018/wordml" xmlns:w16se="http://schemas.microsoft.com/office/word/2015/wordml/symex" mc:Ignorable="w14 w15 w16se w16cid w16 w16cex">
+<w:styles xmlns:mc="http://schemas.openxmlformats.org/markup-compatibility/2006" xmlns:r="http://schemas.openxmlformats.org/officeDocument/2006/relationships" xmlns:w="http://schemas.openxmlformats.org/wordprocessingml/2006/main" xmlns:w14="http://schemas.microsoft.com/office/word/2010/wordml" xmlns:w15="http://schemas.microsoft.com/office/word/2012/wordml" xmlns:w16cex="http://schemas.microsoft.com/office/word/2018/wordml/cex" xmlns:w16cid="http://schemas.microsoft.com/office/word/2016/wordml/cid" xmlns:w16="http://schemas.microsoft.com/office/word/2018/wordml" xmlns:w16sdtdh="http://schemas.microsoft.com/office/word/2020/wordml/sdtdatahash" xmlns:w16se="http://schemas.microsoft.com/office/word/2015/wordml/symex" mc:Ignorable="w14 w15 w16se w16cid w16 w16cex w16sdtdh">
   <w:docDefaults>
     <w:rPrDefault>
       <w:rPr>

</xml_diff>